<commit_message>
Edited the dry part
</commit_message>
<xml_diff>
--- a/Dry Part.docx
+++ b/Dry Part.docx
@@ -134,6 +134,16 @@
       <w:r>
         <w:rPr>
           <w:rFonts w:hint="cs"/>
+          <w:b/>
+          <w:bCs/>
+          <w:rtl/>
+          <w:lang w:val="en-US"/>
+        </w:rPr>
+        <w:t xml:space="preserve">שורות 12-13: </w:t>
+      </w:r>
+      <w:r>
+        <w:rPr>
+          <w:rFonts w:hint="cs"/>
           <w:rtl/>
           <w:lang w:val="en-US"/>
         </w:rPr>
@@ -151,15 +161,39 @@
           <w:rtl/>
           <w:lang w:val="en-US"/>
         </w:rPr>
-        <w:t xml:space="preserve"> (בשורות 12-13) </w:t>
-      </w:r>
-      <w:r>
-        <w:rPr>
-          <w:rFonts w:hint="cs"/>
-          <w:rtl/>
-          <w:lang w:val="en-US"/>
-        </w:rPr>
-        <w:t>צריך שתהיה אינד</w:t>
+        <w:t xml:space="preserve"> </w:t>
+      </w:r>
+      <w:r>
+        <w:rPr>
+          <w:rFonts w:hint="cs"/>
+          <w:rtl/>
+          <w:lang w:val="en-US"/>
+        </w:rPr>
+        <w:t>השורות</w:t>
+      </w:r>
+      <w:r>
+        <w:rPr>
+          <w:rFonts w:hint="cs"/>
+          <w:rtl/>
+          <w:lang w:val="en-US"/>
+        </w:rPr>
+        <w:t xml:space="preserve"> </w:t>
+      </w:r>
+      <w:r>
+        <w:rPr>
+          <w:rFonts w:hint="cs"/>
+          <w:rtl/>
+          <w:lang w:val="en-US"/>
+        </w:rPr>
+        <w:t xml:space="preserve">צריכות להיות עם </w:t>
+      </w:r>
+      <w:r>
+        <w:rPr>
+          <w:rFonts w:hint="cs"/>
+          <w:rtl/>
+          <w:lang w:val="en-US"/>
+        </w:rPr>
+        <w:t>אינד</w:t>
       </w:r>
       <w:r>
         <w:rPr>
@@ -175,7 +209,43 @@
           <w:rtl/>
           <w:lang w:val="en-US"/>
         </w:rPr>
-        <w:t>של השורות לאחר פתיחת הסוגריים!</w:t>
+        <w:t>(</w:t>
+      </w:r>
+      <w:r>
+        <w:rPr>
+          <w:lang w:val="en-US"/>
+        </w:rPr>
+        <w:t>indent</w:t>
+      </w:r>
+      <w:r>
+        <w:rPr>
+          <w:rFonts w:hint="cs"/>
+          <w:rtl/>
+          <w:lang w:val="en-US"/>
+        </w:rPr>
+        <w:t xml:space="preserve">) </w:t>
+      </w:r>
+      <w:r>
+        <w:rPr>
+          <w:rFonts w:hint="cs"/>
+          <w:rtl/>
+          <w:lang w:val="en-US"/>
+        </w:rPr>
+        <w:t>אחת מעבר לשורה של פקודת ה-</w:t>
+      </w:r>
+      <w:r>
+        <w:rPr>
+          <w:lang w:val="en-US"/>
+        </w:rPr>
+        <w:t>for</w:t>
+      </w:r>
+      <w:r>
+        <w:rPr>
+          <w:rFonts w:hint="cs"/>
+          <w:rtl/>
+          <w:lang w:val="en-US"/>
+        </w:rPr>
+        <w:t xml:space="preserve"> (בשורה 11).  </w:t>
       </w:r>
     </w:p>
     <w:p>
@@ -193,6 +263,16 @@
       <w:r>
         <w:rPr>
           <w:rFonts w:hint="cs"/>
+          <w:b/>
+          <w:bCs/>
+          <w:rtl/>
+          <w:lang w:val="en-US"/>
+        </w:rPr>
+        <w:t xml:space="preserve">שורה 7: </w:t>
+      </w:r>
+      <w:r>
+        <w:rPr>
+          <w:rFonts w:hint="cs"/>
           <w:rtl/>
           <w:lang w:val="en-US"/>
         </w:rPr>
@@ -210,21 +290,37 @@
           <w:rtl/>
           <w:lang w:val="en-US"/>
         </w:rPr>
-        <w:t xml:space="preserve"> היא ב</w:t>
-      </w:r>
-      <w:r>
-        <w:rPr>
-          <w:lang w:val="en-US"/>
-        </w:rPr>
-        <w:t>uppercase</w:t>
-      </w:r>
-      <w:r>
-        <w:rPr>
-          <w:rFonts w:hint="cs"/>
-          <w:rtl/>
-          <w:lang w:val="en-US"/>
-        </w:rPr>
-        <w:t>, כאשר צריך שיהיה ב</w:t>
+        <w:t xml:space="preserve"> </w:t>
+      </w:r>
+      <w:r>
+        <w:rPr>
+          <w:rFonts w:hint="cs"/>
+          <w:rtl/>
+          <w:lang w:val="en-US"/>
+        </w:rPr>
+        <w:t>צריך להיות ב</w:t>
+      </w:r>
+      <w:r>
+        <w:rPr>
+          <w:lang w:val="en-US"/>
+        </w:rPr>
+        <w:t>lowercase</w:t>
+      </w:r>
+      <w:r>
+        <w:rPr>
+          <w:rFonts w:hint="cs"/>
+          <w:rtl/>
+          <w:lang w:val="en-US"/>
+        </w:rPr>
+        <w:t xml:space="preserve"> כיוון שאינו משתנה סטטי / קבוע.  משתנים זמניים צריכים להיות </w:t>
+      </w:r>
+      <w:r>
+        <w:rPr>
+          <w:rFonts w:hint="cs"/>
+          <w:rtl/>
+          <w:lang w:val="en-US"/>
+        </w:rPr>
+        <w:t>ב</w:t>
       </w:r>
       <w:r>
         <w:rPr>
@@ -238,7 +334,23 @@
           <w:rtl/>
           <w:lang w:val="en-US"/>
         </w:rPr>
-        <w:t>.  כלומר, צריך להיות ב</w:t>
+        <w:t xml:space="preserve">.  כלומר, </w:t>
+      </w:r>
+      <w:r>
+        <w:rPr>
+          <w:rFonts w:hint="cs"/>
+          <w:rtl/>
+          <w:lang w:val="en-US"/>
+        </w:rPr>
+        <w:t xml:space="preserve">שם המשתנה </w:t>
+      </w:r>
+      <w:r>
+        <w:rPr>
+          <w:rFonts w:hint="cs"/>
+          <w:rtl/>
+          <w:lang w:val="en-US"/>
+        </w:rPr>
+        <w:t>צריך להיות ב</w:t>
       </w:r>
       <w:r>
         <w:rPr>
@@ -348,102 +460,244 @@
         </w:rPr>
         <w:t xml:space="preserve">שורות 1-3: </w:t>
       </w:r>
-      <w:r>
-        <w:rPr>
-          <w:rFonts w:hint="cs"/>
-          <w:rtl/>
-          <w:lang w:val="en-US"/>
-        </w:rPr>
-        <w:t xml:space="preserve">כל שלושת ה- </w:t>
-      </w:r>
-      <w:r>
-        <w:rPr>
-          <w:lang w:val="en-US"/>
-        </w:rPr>
-        <w:t>#include</w:t>
-      </w:r>
-      <w:r>
-        <w:rPr>
-          <w:rFonts w:hint="cs"/>
-          <w:rtl/>
-          <w:lang w:val="en-US"/>
-        </w:rPr>
-        <w:t xml:space="preserve"> צריכים להיות בתוך משולשים </w:t>
-      </w:r>
-      <w:r>
-        <w:rPr>
-          <w:rFonts w:hint="cs"/>
-          <w:rtl/>
-          <w:lang w:val="en-US"/>
-        </w:rPr>
-        <w:t xml:space="preserve">צדדים (&lt;&gt;) </w:t>
-      </w:r>
-      <w:r>
-        <w:rPr>
-          <w:rFonts w:hint="cs"/>
-          <w:rtl/>
-          <w:lang w:val="en-US"/>
-        </w:rPr>
-        <w:t>ולא במרכאות</w:t>
-      </w:r>
-      <w:r>
-        <w:rPr>
-          <w:rFonts w:hint="cs"/>
-          <w:rtl/>
-          <w:lang w:val="en-US"/>
-        </w:rPr>
-        <w:t xml:space="preserve"> </w:t>
-      </w:r>
-      <w:r>
-        <w:rPr>
-          <w:rFonts w:hint="cs"/>
-          <w:rtl/>
-          <w:lang w:val="en-US"/>
-        </w:rPr>
-        <w:t>("")</w:t>
-      </w:r>
-      <w:r>
-        <w:rPr>
-          <w:rFonts w:hint="cs"/>
-          <w:rtl/>
-          <w:lang w:val="en-US"/>
-        </w:rPr>
-        <w:t xml:space="preserve">.  </w:t>
-      </w:r>
-      <w:r>
-        <w:rPr>
-          <w:rFonts w:hint="cs"/>
-          <w:rtl/>
-          <w:lang w:val="en-US"/>
-        </w:rPr>
-        <w:t>זהו כדי שהמערכת תחפש את ה</w:t>
-      </w:r>
-      <w:r>
-        <w:rPr>
-          <w:rFonts w:hint="cs"/>
-          <w:rtl/>
-          <w:lang w:val="en-US"/>
-        </w:rPr>
-        <w:t>ספריה לא רק בתיקייה הנוכחית אלא בניתוב הקונבנציונלי, כפי שמתאים לספריות מוכרות כאלו.</w:t>
-      </w:r>
     </w:p>
     <w:p>
       <w:pPr>
         <w:pStyle w:val="ListParagraph"/>
+        <w:numPr>
+          <w:ilvl w:val="1"/>
+          <w:numId w:val="2"/>
+        </w:numPr>
         <w:bidi/>
         <w:rPr>
-          <w:rFonts w:hint="cs"/>
-          <w:rtl/>
-          <w:lang w:val="en-US"/>
-        </w:rPr>
-      </w:pPr>
-      <w:r>
-        <w:rPr>
-          <w:rFonts w:hint="cs"/>
-          <w:rtl/>
-          <w:lang w:val="en-US"/>
-        </w:rPr>
-        <w:t xml:space="preserve">כלומר, במקום </w:t>
+          <w:lang w:val="en-US"/>
+        </w:rPr>
+      </w:pPr>
+      <w:r>
+        <w:rPr>
+          <w:rFonts w:hint="cs"/>
+          <w:u w:val="single"/>
+          <w:rtl/>
+          <w:lang w:val="en-US"/>
+        </w:rPr>
+        <w:t>מצב נוכחי:</w:t>
+      </w:r>
+      <w:r>
+        <w:rPr>
+          <w:rFonts w:hint="cs"/>
+          <w:b/>
+          <w:bCs/>
+          <w:rtl/>
+          <w:lang w:val="en-US"/>
+        </w:rPr>
+        <w:t xml:space="preserve"> </w:t>
+      </w:r>
+      <w:r>
+        <w:rPr>
+          <w:rFonts w:hint="cs"/>
+          <w:rtl/>
+          <w:lang w:val="en-US"/>
+        </w:rPr>
+        <w:t xml:space="preserve">כל שלושת ה- </w:t>
+      </w:r>
+      <w:r>
+        <w:rPr>
+          <w:lang w:val="en-US"/>
+        </w:rPr>
+        <w:t>#include</w:t>
+      </w:r>
+      <w:r>
+        <w:rPr>
+          <w:rFonts w:hint="cs"/>
+          <w:rtl/>
+          <w:lang w:val="en-US"/>
+        </w:rPr>
+        <w:t xml:space="preserve">-ים </w:t>
+      </w:r>
+      <w:r>
+        <w:rPr>
+          <w:rFonts w:hint="cs"/>
+          <w:rtl/>
+          <w:lang w:val="en-US"/>
+        </w:rPr>
+        <w:t xml:space="preserve">מכילים את הספיריות </w:t>
+      </w:r>
+      <w:r>
+        <w:rPr>
+          <w:rFonts w:hint="cs"/>
+          <w:rtl/>
+          <w:lang w:val="en-US"/>
+        </w:rPr>
+        <w:t>במרכאות ("").</w:t>
+      </w:r>
+    </w:p>
+    <w:p>
+      <w:pPr>
+        <w:pStyle w:val="ListParagraph"/>
+        <w:numPr>
+          <w:ilvl w:val="1"/>
+          <w:numId w:val="2"/>
+        </w:numPr>
+        <w:bidi/>
+        <w:rPr>
+          <w:lang w:val="en-US"/>
+        </w:rPr>
+      </w:pPr>
+      <w:r>
+        <w:rPr>
+          <w:rFonts w:hint="cs"/>
+          <w:u w:val="single"/>
+          <w:rtl/>
+          <w:lang w:val="en-US"/>
+        </w:rPr>
+        <w:t>תיקון:</w:t>
+      </w:r>
+      <w:r>
+        <w:rPr>
+          <w:rFonts w:hint="cs"/>
+          <w:b/>
+          <w:bCs/>
+          <w:rtl/>
+          <w:lang w:val="en-US"/>
+        </w:rPr>
+        <w:t xml:space="preserve"> </w:t>
+      </w:r>
+      <w:r>
+        <w:rPr>
+          <w:rFonts w:hint="cs"/>
+          <w:rtl/>
+          <w:lang w:val="en-US"/>
+        </w:rPr>
+        <w:t xml:space="preserve">כל שלושת ה- </w:t>
+      </w:r>
+      <w:r>
+        <w:rPr>
+          <w:lang w:val="en-US"/>
+        </w:rPr>
+        <w:t>#include</w:t>
+      </w:r>
+      <w:r>
+        <w:rPr>
+          <w:rFonts w:hint="cs"/>
+          <w:rtl/>
+          <w:lang w:val="en-US"/>
+        </w:rPr>
+        <w:t xml:space="preserve">-ים </w:t>
+      </w:r>
+      <w:r>
+        <w:rPr>
+          <w:rFonts w:hint="cs"/>
+          <w:rtl/>
+          <w:lang w:val="en-US"/>
+        </w:rPr>
+        <w:t xml:space="preserve">צריכים להיות בתוך משולשים </w:t>
+      </w:r>
+      <w:r>
+        <w:rPr>
+          <w:rFonts w:hint="cs"/>
+          <w:rtl/>
+          <w:lang w:val="en-US"/>
+        </w:rPr>
+        <w:t>צדדים (&lt;&gt;)</w:t>
+      </w:r>
+      <w:r>
+        <w:rPr>
+          <w:rFonts w:hint="cs"/>
+          <w:rtl/>
+          <w:lang w:val="en-US"/>
+        </w:rPr>
+        <w:t>,</w:t>
+      </w:r>
+      <w:r>
+        <w:rPr>
+          <w:rFonts w:hint="cs"/>
+          <w:rtl/>
+          <w:lang w:val="en-US"/>
+        </w:rPr>
+        <w:t xml:space="preserve">  </w:t>
+      </w:r>
+      <w:r>
+        <w:rPr>
+          <w:rFonts w:hint="cs"/>
+          <w:rtl/>
+          <w:lang w:val="en-US"/>
+        </w:rPr>
+        <w:t xml:space="preserve">זהו כדי שהמערכת תחפש את </w:t>
+      </w:r>
+      <w:r>
+        <w:rPr>
+          <w:rFonts w:hint="cs"/>
+          <w:rtl/>
+          <w:lang w:val="en-US"/>
+        </w:rPr>
+        <w:t>הסיפריות</w:t>
+      </w:r>
+      <w:r>
+        <w:rPr>
+          <w:rFonts w:hint="cs"/>
+          <w:rtl/>
+          <w:lang w:val="en-US"/>
+        </w:rPr>
+        <w:t xml:space="preserve"> בניתוב</w:t>
+      </w:r>
+      <w:r>
+        <w:rPr>
+          <w:rFonts w:hint="cs"/>
+          <w:rtl/>
+          <w:lang w:val="en-US"/>
+        </w:rPr>
+        <w:t>ים ידועים ו</w:t>
+      </w:r>
+      <w:r>
+        <w:rPr>
+          <w:rFonts w:hint="cs"/>
+          <w:rtl/>
+          <w:lang w:val="en-US"/>
+        </w:rPr>
+        <w:t>קונבנציונלי</w:t>
+      </w:r>
+      <w:r>
+        <w:rPr>
+          <w:rFonts w:hint="cs"/>
+          <w:rtl/>
+          <w:lang w:val="en-US"/>
+        </w:rPr>
+        <w:t>ים</w:t>
+      </w:r>
+      <w:r>
+        <w:rPr>
+          <w:rFonts w:hint="cs"/>
+          <w:rtl/>
+          <w:lang w:val="en-US"/>
+        </w:rPr>
+        <w:t>, כמו שמתאים עבור הסיפריות המוכרות הללו</w:t>
+      </w:r>
+      <w:r>
+        <w:rPr>
+          <w:rFonts w:hint="cs"/>
+          <w:rtl/>
+          <w:lang w:val="en-US"/>
+        </w:rPr>
+        <w:t>.</w:t>
+      </w:r>
+    </w:p>
+    <w:p>
+      <w:pPr>
+        <w:pStyle w:val="ListParagraph"/>
+        <w:bidi/>
+        <w:ind w:left="1440"/>
+        <w:rPr>
+          <w:rtl/>
+          <w:lang w:val="en-US"/>
+        </w:rPr>
+      </w:pPr>
+      <w:r>
+        <w:rPr>
+          <w:rFonts w:hint="cs"/>
+          <w:rtl/>
+          <w:lang w:val="en-US"/>
+        </w:rPr>
+        <w:t xml:space="preserve">כלומר, צריך לרשום </w:t>
       </w:r>
       <w:r>
         <w:rPr>
@@ -452,64 +706,7 @@
           <w:bCs/>
           <w:lang w:val="en-US"/>
         </w:rPr>
-        <w:t>#include “</w:t>
-      </w:r>
-      <w:proofErr w:type="spellStart"/>
-      <w:r>
-        <w:rPr>
-          <w:rFonts w:ascii="Amasis MT Pro Black" w:hAnsi="Amasis MT Pro Black"/>
-          <w:b/>
-          <w:bCs/>
-          <w:lang w:val="en-US"/>
-        </w:rPr>
-        <w:t>string.h</w:t>
-      </w:r>
-      <w:proofErr w:type="spellEnd"/>
-      <w:r>
-        <w:rPr>
-          <w:rFonts w:ascii="Amasis MT Pro Black" w:hAnsi="Amasis MT Pro Black"/>
-          <w:b/>
-          <w:bCs/>
-          <w:lang w:val="en-US"/>
-        </w:rPr>
-        <w:t>”</w:t>
-      </w:r>
-      <w:r>
-        <w:rPr>
-          <w:rFonts w:hint="cs"/>
-          <w:rtl/>
-          <w:lang w:val="en-US"/>
-        </w:rPr>
-        <w:t xml:space="preserve"> צריך לרשום </w:t>
-      </w:r>
-      <w:r>
-        <w:rPr>
-          <w:rFonts w:ascii="Amasis MT Pro Black" w:hAnsi="Amasis MT Pro Black"/>
-          <w:b/>
-          <w:bCs/>
-          <w:lang w:val="en-US"/>
-        </w:rPr>
-        <w:t>#include &lt;</w:t>
-      </w:r>
-      <w:proofErr w:type="spellStart"/>
-      <w:r>
-        <w:rPr>
-          <w:rFonts w:ascii="Amasis MT Pro Black" w:hAnsi="Amasis MT Pro Black"/>
-          <w:b/>
-          <w:bCs/>
-          <w:lang w:val="en-US"/>
-        </w:rPr>
-        <w:t>string.h</w:t>
-      </w:r>
-      <w:proofErr w:type="spellEnd"/>
-      <w:r>
-        <w:rPr>
-          <w:rFonts w:ascii="Amasis MT Pro Black" w:hAnsi="Amasis MT Pro Black"/>
-          <w:b/>
-          <w:bCs/>
-          <w:lang w:val="en-US"/>
-        </w:rPr>
-        <w:t>&gt;</w:t>
+        <w:t>#include &lt;string.h&gt;</w:t>
       </w:r>
     </w:p>
     <w:p>
@@ -540,7 +737,45 @@
           <w:rtl/>
           <w:lang w:val="en-US"/>
         </w:rPr>
-        <w:t xml:space="preserve"> ה</w:t>
+        <w:t xml:space="preserve"> </w:t>
+      </w:r>
+    </w:p>
+    <w:p>
+      <w:pPr>
+        <w:pStyle w:val="ListParagraph"/>
+        <w:numPr>
+          <w:ilvl w:val="1"/>
+          <w:numId w:val="2"/>
+        </w:numPr>
+        <w:bidi/>
+        <w:rPr>
+          <w:lang w:val="en-US"/>
+        </w:rPr>
+      </w:pPr>
+      <w:r>
+        <w:rPr>
+          <w:rFonts w:hint="cs"/>
+          <w:u w:val="single"/>
+          <w:rtl/>
+          <w:lang w:val="en-US"/>
+        </w:rPr>
+        <w:t>מצב נוכחי:</w:t>
+      </w:r>
+      <w:r>
+        <w:rPr>
+          <w:rFonts w:hint="cs"/>
+          <w:rtl/>
+          <w:lang w:val="en-US"/>
+        </w:rPr>
+        <w:t xml:space="preserve"> </w:t>
+      </w:r>
+      <w:r>
+        <w:rPr>
+          <w:rFonts w:hint="cs"/>
+          <w:rtl/>
+          <w:lang w:val="en-US"/>
+        </w:rPr>
+        <w:t>ה</w:t>
       </w:r>
       <w:r>
         <w:rPr>
@@ -554,7 +789,23 @@
           <w:rtl/>
           <w:lang w:val="en-US"/>
         </w:rPr>
-        <w:t xml:space="preserve"> הראשון מוודא כי המחרוזית בקלט הפונקציה שווה ל</w:t>
+        <w:t xml:space="preserve"> הראשון </w:t>
+      </w:r>
+      <w:r>
+        <w:rPr>
+          <w:rFonts w:hint="cs"/>
+          <w:rtl/>
+          <w:lang w:val="en-US"/>
+        </w:rPr>
+        <w:t>מוודא</w:t>
+      </w:r>
+      <w:r>
+        <w:rPr>
+          <w:rFonts w:hint="cs"/>
+          <w:rtl/>
+          <w:lang w:val="en-US"/>
+        </w:rPr>
+        <w:t xml:space="preserve"> שהמחרוזת מקלט הפוקנציה שווה ל</w:t>
       </w:r>
       <w:r>
         <w:rPr>
@@ -569,8 +820,21 @@
           <w:rtl/>
           <w:lang w:val="en-US"/>
         </w:rPr>
-        <w:t xml:space="preserve">, והיא צריכה לוודא את ההפך, שהמחזרות </w:t>
-      </w:r>
+        <w:t>.</w:t>
+      </w:r>
+    </w:p>
+    <w:p>
+      <w:pPr>
+        <w:pStyle w:val="ListParagraph"/>
+        <w:numPr>
+          <w:ilvl w:val="1"/>
+          <w:numId w:val="2"/>
+        </w:numPr>
+        <w:bidi/>
+        <w:rPr>
+          <w:lang w:val="en-US"/>
+        </w:rPr>
+      </w:pPr>
       <w:r>
         <w:rPr>
           <w:rFonts w:hint="cs"/>
@@ -578,15 +842,62 @@
           <w:rtl/>
           <w:lang w:val="en-US"/>
         </w:rPr>
-        <w:t>לא שווה</w:t>
-      </w:r>
-      <w:r>
-        <w:rPr>
-          <w:rFonts w:hint="cs"/>
-          <w:rtl/>
-          <w:lang w:val="en-US"/>
-        </w:rPr>
-        <w:t xml:space="preserve"> ל</w:t>
+        <w:t>תיקון:</w:t>
+      </w:r>
+      <w:r>
+        <w:rPr>
+          <w:rFonts w:hint="cs"/>
+          <w:rtl/>
+          <w:lang w:val="en-US"/>
+        </w:rPr>
+        <w:t xml:space="preserve"> </w:t>
+      </w:r>
+      <w:r>
+        <w:rPr>
+          <w:rFonts w:hint="cs"/>
+          <w:rtl/>
+          <w:lang w:val="en-US"/>
+        </w:rPr>
+        <w:t>ה</w:t>
+      </w:r>
+      <w:r>
+        <w:rPr>
+          <w:lang w:val="en-US"/>
+        </w:rPr>
+        <w:t>assert</w:t>
+      </w:r>
+      <w:r>
+        <w:rPr>
+          <w:rFonts w:hint="cs"/>
+          <w:rtl/>
+          <w:lang w:val="en-US"/>
+        </w:rPr>
+        <w:t xml:space="preserve"> הראשון </w:t>
+      </w:r>
+      <w:r>
+        <w:rPr>
+          <w:rFonts w:hint="cs"/>
+          <w:rtl/>
+          <w:lang w:val="en-US"/>
+        </w:rPr>
+        <w:t xml:space="preserve">צריך לוודא שהמחרוזת מקלט הפוקנציה </w:t>
+      </w:r>
+      <w:r>
+        <w:rPr>
+          <w:rFonts w:hint="cs"/>
+          <w:u w:val="single"/>
+          <w:rtl/>
+          <w:lang w:val="en-US"/>
+        </w:rPr>
+        <w:t xml:space="preserve">לא שווה </w:t>
+      </w:r>
+      <w:r>
+        <w:rPr>
+          <w:rFonts w:hint="cs"/>
+          <w:rtl/>
+          <w:lang w:val="en-US"/>
+        </w:rPr>
+        <w:t>ל-</w:t>
       </w:r>
       <w:r>
         <w:rPr>
@@ -602,6 +913,41 @@
           <w:lang w:val="en-US"/>
         </w:rPr>
         <w:t>.</w:t>
+      </w:r>
+    </w:p>
+    <w:p>
+      <w:pPr>
+        <w:pStyle w:val="ListParagraph"/>
+        <w:bidi/>
+        <w:ind w:left="1440"/>
+        <w:rPr>
+          <w:lang w:val="en-US"/>
+        </w:rPr>
+      </w:pPr>
+      <w:r>
+        <w:rPr>
+          <w:rFonts w:hint="cs"/>
+          <w:rtl/>
+          <w:lang w:val="en-US"/>
+        </w:rPr>
+        <w:t>כלומר, צריך לרשום</w:t>
+      </w:r>
+      <w:r>
+        <w:rPr>
+          <w:rFonts w:hint="cs"/>
+          <w:rtl/>
+          <w:lang w:val="en-US"/>
+        </w:rPr>
+        <w:t xml:space="preserve"> </w:t>
+      </w:r>
+      <w:r>
+        <w:rPr>
+          <w:rFonts w:ascii="Amasis MT Pro Black" w:hAnsi="Amasis MT Pro Black"/>
+          <w:b/>
+          <w:bCs/>
+          <w:lang w:val="en-US"/>
+        </w:rPr>
+        <w:t>assert(s);</w:t>
       </w:r>
     </w:p>
     <w:p>
@@ -632,7 +978,45 @@
           <w:rtl/>
           <w:lang w:val="en-US"/>
         </w:rPr>
-        <w:t xml:space="preserve"> צריך לשנות את הפקודת </w:t>
+        <w:t xml:space="preserve"> </w:t>
+      </w:r>
+    </w:p>
+    <w:p>
+      <w:pPr>
+        <w:pStyle w:val="ListParagraph"/>
+        <w:numPr>
+          <w:ilvl w:val="1"/>
+          <w:numId w:val="2"/>
+        </w:numPr>
+        <w:bidi/>
+        <w:rPr>
+          <w:lang w:val="en-US"/>
+        </w:rPr>
+      </w:pPr>
+      <w:r>
+        <w:rPr>
+          <w:rFonts w:hint="cs"/>
+          <w:u w:val="single"/>
+          <w:rtl/>
+          <w:lang w:val="en-US"/>
+        </w:rPr>
+        <w:t>מצב נוכחי</w:t>
+      </w:r>
+      <w:r>
+        <w:rPr>
+          <w:rFonts w:hint="cs"/>
+          <w:rtl/>
+          <w:lang w:val="en-US"/>
+        </w:rPr>
+        <w:t xml:space="preserve">: </w:t>
+      </w:r>
+      <w:r>
+        <w:rPr>
+          <w:rFonts w:hint="cs"/>
+          <w:rtl/>
+          <w:lang w:val="en-US"/>
+        </w:rPr>
+        <w:t xml:space="preserve">בדיקה של ההקצאה הדינאמית על ידי פקודת </w:t>
       </w:r>
       <w:r>
         <w:rPr>
@@ -646,7 +1030,59 @@
           <w:rtl/>
           <w:lang w:val="en-US"/>
         </w:rPr>
-        <w:t xml:space="preserve"> בשורה 10 בתנאי פשוט, אשר מחזיר את הערך </w:t>
+        <w:t>.</w:t>
+      </w:r>
+    </w:p>
+    <w:p>
+      <w:pPr>
+        <w:pStyle w:val="ListParagraph"/>
+        <w:numPr>
+          <w:ilvl w:val="1"/>
+          <w:numId w:val="2"/>
+        </w:numPr>
+        <w:bidi/>
+        <w:rPr>
+          <w:lang w:val="en-US"/>
+        </w:rPr>
+      </w:pPr>
+      <w:r>
+        <w:rPr>
+          <w:rFonts w:hint="cs"/>
+          <w:u w:val="single"/>
+          <w:rtl/>
+          <w:lang w:val="en-US"/>
+        </w:rPr>
+        <w:t>תיקון:</w:t>
+      </w:r>
+      <w:r>
+        <w:rPr>
+          <w:rFonts w:hint="cs"/>
+          <w:rtl/>
+          <w:lang w:val="en-US"/>
+        </w:rPr>
+        <w:t xml:space="preserve"> </w:t>
+      </w:r>
+      <w:r>
+        <w:rPr>
+          <w:rFonts w:hint="cs"/>
+          <w:rtl/>
+          <w:lang w:val="en-US"/>
+        </w:rPr>
+        <w:t xml:space="preserve">צריך לשנות את הפקודת </w:t>
+      </w:r>
+      <w:r>
+        <w:rPr>
+          <w:lang w:val="en-US"/>
+        </w:rPr>
+        <w:t>assert</w:t>
+      </w:r>
+      <w:r>
+        <w:rPr>
+          <w:rFonts w:hint="cs"/>
+          <w:rtl/>
+          <w:lang w:val="en-US"/>
+        </w:rPr>
+        <w:t xml:space="preserve"> בתנאי פשוט, אשר מחזיר את הערך </w:t>
       </w:r>
       <w:r>
         <w:rPr>
@@ -661,7 +1097,93 @@
           <w:rtl/>
           <w:lang w:val="en-US"/>
         </w:rPr>
-        <w:t xml:space="preserve"> במקרה שלא הוקצה זיכרון דינאמי.  זהו בגלל דרישות התרגיל, אשר בו יחזר ערך </w:t>
+        <w:t xml:space="preserve"> במקרה שלא הוקצה זיכרון דינאמי.  </w:t>
+      </w:r>
+    </w:p>
+    <w:p>
+      <w:pPr>
+        <w:pStyle w:val="ListParagraph"/>
+        <w:bidi/>
+        <w:ind w:left="1440"/>
+        <w:rPr>
+          <w:lang w:val="en-US"/>
+        </w:rPr>
+      </w:pPr>
+      <w:r>
+        <w:rPr>
+          <w:rFonts w:hint="cs"/>
+          <w:rtl/>
+          <w:lang w:val="en-US"/>
+        </w:rPr>
+        <w:t xml:space="preserve">התיקון הזה נובע משתי סיבות: </w:t>
+      </w:r>
+      <w:r>
+        <w:rPr>
+          <w:rFonts w:hint="cs"/>
+          <w:rtl/>
+          <w:lang w:val="en-US"/>
+        </w:rPr>
+        <w:t xml:space="preserve">פקודת </w:t>
+      </w:r>
+      <w:r>
+        <w:rPr>
+          <w:lang w:val="en-US"/>
+        </w:rPr>
+        <w:t>assert</w:t>
+      </w:r>
+      <w:r>
+        <w:rPr>
+          <w:rFonts w:hint="cs"/>
+          <w:rtl/>
+          <w:lang w:val="en-US"/>
+        </w:rPr>
+        <w:t xml:space="preserve"> יותר מתאימה לוידאו</w:t>
+      </w:r>
+      <w:r>
+        <w:rPr>
+          <w:lang w:val="en-US"/>
+        </w:rPr>
+        <w:t xml:space="preserve"> </w:t>
+      </w:r>
+      <w:r>
+        <w:rPr>
+          <w:rFonts w:hint="cs"/>
+          <w:rtl/>
+          <w:lang w:val="en-US"/>
+        </w:rPr>
+        <w:t xml:space="preserve"> ארגומנטים (כמו שיש בתחילת הפונקציה הזו), בדיקת ערכי חזרה וכו'... ופחות לוידאו </w:t>
+      </w:r>
+      <w:r>
+        <w:rPr>
+          <w:rFonts w:hint="cs"/>
+          <w:rtl/>
+          <w:lang w:val="en-US"/>
+        </w:rPr>
+        <w:t xml:space="preserve">הקצאות זיכרון.  בנוסף לכך, </w:t>
+      </w:r>
+      <w:r>
+        <w:rPr>
+          <w:rFonts w:hint="cs"/>
+          <w:rtl/>
+          <w:lang w:val="en-US"/>
+        </w:rPr>
+        <w:t xml:space="preserve">דרישות התרגיל </w:t>
+      </w:r>
+      <w:r>
+        <w:rPr>
+          <w:rFonts w:hint="cs"/>
+          <w:rtl/>
+          <w:lang w:val="en-US"/>
+        </w:rPr>
+        <w:t>הן שיו</w:t>
+      </w:r>
+      <w:r>
+        <w:rPr>
+          <w:rFonts w:hint="cs"/>
+          <w:rtl/>
+          <w:lang w:val="en-US"/>
+        </w:rPr>
+        <w:t xml:space="preserve">חזר ערך </w:t>
       </w:r>
       <w:r>
         <w:rPr>
@@ -676,7 +1198,31 @@
           <w:rtl/>
           <w:lang w:val="en-US"/>
         </w:rPr>
-        <w:t xml:space="preserve"> אם היו שגיאות בזמן ריצת הפונקציה.  פקודת </w:t>
+        <w:t xml:space="preserve"> אם </w:t>
+      </w:r>
+      <w:r>
+        <w:rPr>
+          <w:rFonts w:hint="cs"/>
+          <w:rtl/>
+          <w:lang w:val="en-US"/>
+        </w:rPr>
+        <w:t xml:space="preserve">יש </w:t>
+      </w:r>
+      <w:r>
+        <w:rPr>
+          <w:rFonts w:hint="cs"/>
+          <w:rtl/>
+          <w:lang w:val="en-US"/>
+        </w:rPr>
+        <w:t>שגיאות בזמן ריצת הפונקציה</w:t>
+      </w:r>
+      <w:r>
+        <w:rPr>
+          <w:rFonts w:hint="cs"/>
+          <w:rtl/>
+          <w:lang w:val="en-US"/>
+        </w:rPr>
+        <w:t>, ולכן צריך להוציא את התנאי מה</w:t>
       </w:r>
       <w:r>
         <w:rPr>
@@ -690,21 +1236,7 @@
           <w:rtl/>
           <w:lang w:val="en-US"/>
         </w:rPr>
-        <w:t xml:space="preserve"> יותר מתאימה לוידאו</w:t>
-      </w:r>
-      <w:r>
-        <w:rPr>
-          <w:lang w:val="en-US"/>
-        </w:rPr>
-        <w:t xml:space="preserve"> </w:t>
-      </w:r>
-      <w:r>
-        <w:rPr>
-          <w:rFonts w:hint="cs"/>
-          <w:rtl/>
-          <w:lang w:val="en-US"/>
-        </w:rPr>
-        <w:t xml:space="preserve"> ארגומנטים (כמו שיש בתחילת הפונקציה הזו), בדיקת ערכי חזרה וכו'... ופחות לוידאו הקצאות זיכרון.  </w:t>
+        <w:t xml:space="preserve">. </w:t>
       </w:r>
     </w:p>
     <w:p>
@@ -735,17 +1267,30 @@
           <w:rtl/>
           <w:lang w:val="en-US"/>
         </w:rPr>
-        <w:t xml:space="preserve"> צריך לשנות את הלולאה כך שהתנאי יהיה קטן ממש, כלומר להסיר את השווה באדום: </w:t>
+        <w:t xml:space="preserve"> </w:t>
       </w:r>
     </w:p>
     <w:p>
       <w:pPr>
         <w:pStyle w:val="ListParagraph"/>
+        <w:numPr>
+          <w:ilvl w:val="1"/>
+          <w:numId w:val="2"/>
+        </w:numPr>
         <w:bidi/>
         <w:rPr>
-          <w:rtl/>
-        </w:rPr>
-      </w:pPr>
+          <w:lang w:val="en-US"/>
+        </w:rPr>
+      </w:pPr>
+      <w:r>
+        <w:rPr>
+          <w:rFonts w:hint="cs"/>
+          <w:u w:val="single"/>
+          <w:rtl/>
+          <w:lang w:val="en-US"/>
+        </w:rPr>
+        <w:t>מצב נוכחי:</w:t>
+      </w:r>
       <w:r>
         <w:rPr>
           <w:rFonts w:hint="cs"/>
@@ -753,6 +1298,143 @@
           <w:lang w:val="en-US"/>
         </w:rPr>
         <w:t xml:space="preserve"> </w:t>
+      </w:r>
+      <w:r>
+        <w:rPr>
+          <w:rFonts w:hint="cs"/>
+          <w:rtl/>
+        </w:rPr>
+        <w:t>הספירה</w:t>
+      </w:r>
+      <w:r>
+        <w:rPr>
+          <w:rFonts w:hint="cs"/>
+          <w:rtl/>
+        </w:rPr>
+        <w:t xml:space="preserve"> של לולאת </w:t>
+      </w:r>
+      <w:r>
+        <w:rPr>
+          <w:rFonts w:hint="cs"/>
+          <w:rtl/>
+          <w:lang w:val="en-US"/>
+        </w:rPr>
+        <w:t>ה-</w:t>
+      </w:r>
+      <w:r>
+        <w:rPr>
+          <w:lang w:val="en-US"/>
+        </w:rPr>
+        <w:t>for</w:t>
+      </w:r>
+      <w:r>
+        <w:rPr>
+          <w:rFonts w:hint="cs"/>
+          <w:rtl/>
+        </w:rPr>
+        <w:t xml:space="preserve"> מתחילה מ-0 ולכן המילה מועתקת </w:t>
+      </w:r>
+      <w:r>
+        <w:rPr>
+          <w:lang w:val="en-US"/>
+        </w:rPr>
+        <w:t>times+1</w:t>
+      </w:r>
+      <w:r>
+        <w:rPr>
+          <w:rFonts w:hint="cs"/>
+          <w:rtl/>
+          <w:lang w:val="en-US"/>
+        </w:rPr>
+        <w:t xml:space="preserve"> פעמים</w:t>
+      </w:r>
+      <w:r>
+        <w:rPr>
+          <w:rFonts w:hint="cs"/>
+          <w:rtl/>
+          <w:lang w:val="en-US"/>
+        </w:rPr>
+        <w:t>.</w:t>
+      </w:r>
+    </w:p>
+    <w:p>
+      <w:pPr>
+        <w:pStyle w:val="ListParagraph"/>
+        <w:numPr>
+          <w:ilvl w:val="1"/>
+          <w:numId w:val="2"/>
+        </w:numPr>
+        <w:bidi/>
+        <w:rPr>
+          <w:rtl/>
+          <w:lang w:val="en-US"/>
+        </w:rPr>
+      </w:pPr>
+      <w:r>
+        <w:rPr>
+          <w:rFonts w:hint="cs"/>
+          <w:u w:val="single"/>
+          <w:rtl/>
+          <w:lang w:val="en-US"/>
+        </w:rPr>
+        <w:t>תיקון</w:t>
+      </w:r>
+      <w:r>
+        <w:rPr>
+          <w:rFonts w:hint="cs"/>
+          <w:rtl/>
+          <w:lang w:val="en-US"/>
+        </w:rPr>
+        <w:t xml:space="preserve">: </w:t>
+      </w:r>
+      <w:r>
+        <w:rPr>
+          <w:rFonts w:hint="cs"/>
+          <w:rtl/>
+          <w:lang w:val="en-US"/>
+        </w:rPr>
+        <w:t xml:space="preserve">צריך לשנות את הלולאה כך שהתנאי יהיה </w:t>
+      </w:r>
+      <w:r>
+        <w:rPr>
+          <w:rFonts w:hint="cs"/>
+          <w:u w:val="single"/>
+          <w:rtl/>
+          <w:lang w:val="en-US"/>
+        </w:rPr>
+        <w:t>קטן ממש</w:t>
+      </w:r>
+      <w:r>
+        <w:rPr>
+          <w:rFonts w:hint="cs"/>
+          <w:rtl/>
+          <w:lang w:val="en-US"/>
+        </w:rPr>
+        <w:t xml:space="preserve">, כלומר </w:t>
+      </w:r>
+      <w:r>
+        <w:rPr>
+          <w:rFonts w:hint="cs"/>
+          <w:rtl/>
+          <w:lang w:val="en-US"/>
+        </w:rPr>
+        <w:t>השורה צריכה להיות</w:t>
+      </w:r>
+      <w:r>
+        <w:rPr>
+          <w:rFonts w:hint="cs"/>
+          <w:rtl/>
+          <w:lang w:val="en-US"/>
+        </w:rPr>
+        <w:t xml:space="preserve">: </w:t>
+      </w:r>
+      <w:r>
+        <w:rPr>
+          <w:rFonts w:hint="cs"/>
+          <w:rtl/>
+          <w:lang w:val="en-US"/>
+        </w:rPr>
+        <w:t xml:space="preserve">  </w:t>
       </w:r>
       <w:r>
         <w:rPr>
@@ -761,9 +1443,8 @@
           <w:bCs/>
           <w:lang w:val="en-US"/>
         </w:rPr>
-        <w:t xml:space="preserve">for (int </w:t>
-      </w:r>
-      <w:proofErr w:type="spellStart"/>
+        <w:t>for (int i=0; i&lt;times; i++)</w:t>
+      </w:r>
       <w:r>
         <w:rPr>
           <w:rFonts w:ascii="Amasis MT Pro Black" w:hAnsi="Amasis MT Pro Black"/>
@@ -771,9 +1452,8 @@
           <w:bCs/>
           <w:lang w:val="en-US"/>
         </w:rPr>
-        <w:t>i</w:t>
-      </w:r>
-      <w:proofErr w:type="spellEnd"/>
+        <w:t xml:space="preserve"> </w:t>
+      </w:r>
       <w:r>
         <w:rPr>
           <w:rFonts w:ascii="Amasis MT Pro Black" w:hAnsi="Amasis MT Pro Black"/>
@@ -781,114 +1461,14 @@
           <w:bCs/>
           <w:lang w:val="en-US"/>
         </w:rPr>
-        <w:t xml:space="preserve">=0; </w:t>
-      </w:r>
-      <w:proofErr w:type="spellStart"/>
-      <w:r>
-        <w:rPr>
-          <w:rFonts w:ascii="Amasis MT Pro Black" w:hAnsi="Amasis MT Pro Black"/>
-          <w:b/>
-          <w:bCs/>
-          <w:lang w:val="en-US"/>
-        </w:rPr>
-        <w:t>i</w:t>
-      </w:r>
-      <w:proofErr w:type="spellEnd"/>
-      <w:r>
-        <w:rPr>
-          <w:rFonts w:ascii="Amasis MT Pro Black" w:hAnsi="Amasis MT Pro Black"/>
-          <w:b/>
-          <w:bCs/>
-          <w:lang w:val="en-US"/>
-        </w:rPr>
-        <w:t>&lt;</w:t>
-      </w:r>
-      <w:r>
-        <w:rPr>
-          <w:rFonts w:ascii="Amasis MT Pro Black" w:hAnsi="Amasis MT Pro Black"/>
-          <w:b/>
-          <w:bCs/>
-          <w:color w:val="FF0000"/>
-          <w:lang w:val="en-US"/>
-        </w:rPr>
-        <w:t>=</w:t>
-      </w:r>
-      <w:r>
-        <w:rPr>
-          <w:rFonts w:ascii="Amasis MT Pro Black" w:hAnsi="Amasis MT Pro Black"/>
-          <w:b/>
-          <w:bCs/>
-          <w:lang w:val="en-US"/>
-        </w:rPr>
-        <w:t xml:space="preserve">times; </w:t>
-      </w:r>
-      <w:proofErr w:type="spellStart"/>
-      <w:r>
-        <w:rPr>
-          <w:rFonts w:ascii="Amasis MT Pro Black" w:hAnsi="Amasis MT Pro Black"/>
-          <w:b/>
-          <w:bCs/>
-          <w:lang w:val="en-US"/>
-        </w:rPr>
-        <w:t>i</w:t>
-      </w:r>
-      <w:proofErr w:type="spellEnd"/>
-      <w:r>
-        <w:rPr>
-          <w:rFonts w:ascii="Amasis MT Pro Black" w:hAnsi="Amasis MT Pro Black"/>
-          <w:b/>
-          <w:bCs/>
-          <w:lang w:val="en-US"/>
-        </w:rPr>
-        <w:t>+</w:t>
-      </w:r>
-      <w:proofErr w:type="gramStart"/>
-      <w:r>
-        <w:rPr>
-          <w:rFonts w:ascii="Amasis MT Pro Black" w:hAnsi="Amasis MT Pro Black"/>
-          <w:b/>
-          <w:bCs/>
-          <w:lang w:val="en-US"/>
-        </w:rPr>
-        <w:t>+){</w:t>
-      </w:r>
-      <w:proofErr w:type="gramEnd"/>
+        <w:t>{</w:t>
+      </w:r>
       <w:r>
         <w:rPr>
           <w:rFonts w:hint="cs"/>
           <w:rtl/>
         </w:rPr>
         <w:t xml:space="preserve"> </w:t>
-      </w:r>
-    </w:p>
-    <w:p>
-      <w:pPr>
-        <w:pStyle w:val="ListParagraph"/>
-        <w:bidi/>
-        <w:rPr>
-          <w:lang w:val="en-US"/>
-        </w:rPr>
-      </w:pPr>
-      <w:r>
-        <w:rPr>
-          <w:rFonts w:hint="cs"/>
-          <w:rtl/>
-        </w:rPr>
-        <w:t xml:space="preserve">הספירה מתחילה מ-0 ולכן במצב הנוכחה המילה מועתקת </w:t>
-      </w:r>
-      <w:r>
-        <w:rPr>
-          <w:lang w:val="en-US"/>
-        </w:rPr>
-        <w:t>times+1</w:t>
-      </w:r>
-      <w:r>
-        <w:rPr>
-          <w:rFonts w:hint="cs"/>
-          <w:rtl/>
-          <w:lang w:val="en-US"/>
-        </w:rPr>
-        <w:t xml:space="preserve"> פעמים, ולכן צריך להקטין את הריצה ב-1.</w:t>
       </w:r>
     </w:p>
     <w:p>
@@ -913,54 +1493,14 @@
         </w:rPr>
         <w:t xml:space="preserve">שורות 12-13: </w:t>
       </w:r>
-      <w:r>
-        <w:rPr>
-          <w:rFonts w:hint="cs"/>
-          <w:rtl/>
-          <w:lang w:val="en-US"/>
-        </w:rPr>
-        <w:t>צריך להחליף בין השורות בתוך לולאת ה-</w:t>
-      </w:r>
-      <w:r>
-        <w:rPr>
-          <w:lang w:val="en-US"/>
-        </w:rPr>
-        <w:t>for</w:t>
-      </w:r>
-      <w:r>
-        <w:rPr>
-          <w:rFonts w:hint="cs"/>
-          <w:rtl/>
-          <w:lang w:val="en-US"/>
-        </w:rPr>
-        <w:t xml:space="preserve"> (שורות 12 ו-13), כדי שקודם </w:t>
-      </w:r>
-      <w:r>
-        <w:rPr>
-          <w:rFonts w:hint="cs"/>
-          <w:rtl/>
-          <w:lang w:val="en-US"/>
-        </w:rPr>
-        <w:t>נשים את המחרוזת ורק אז נזיז את ה</w:t>
-      </w:r>
-      <w:r>
-        <w:rPr>
-          <w:lang w:val="en-US"/>
-        </w:rPr>
-        <w:t>pointer</w:t>
-      </w:r>
-      <w:r>
-        <w:rPr>
-          <w:rFonts w:hint="cs"/>
-          <w:rtl/>
-          <w:lang w:val="en-US"/>
-        </w:rPr>
-        <w:t xml:space="preserve"> למיקום של העותק הבא של המחרוזת.</w:t>
-      </w:r>
     </w:p>
     <w:p>
       <w:pPr>
         <w:pStyle w:val="ListParagraph"/>
+        <w:numPr>
+          <w:ilvl w:val="1"/>
+          <w:numId w:val="2"/>
+        </w:numPr>
         <w:bidi/>
         <w:rPr>
           <w:lang w:val="en-US"/>
@@ -969,18 +1509,159 @@
       <w:r>
         <w:rPr>
           <w:rFonts w:hint="cs"/>
-          <w:rtl/>
-          <w:lang w:val="en-US"/>
-        </w:rPr>
-        <w:t xml:space="preserve">במצב </w:t>
-      </w:r>
-      <w:r>
-        <w:rPr>
-          <w:rFonts w:hint="cs"/>
-          <w:rtl/>
-          <w:lang w:val="en-US"/>
-        </w:rPr>
-        <w:t>הנוכחי התווים הראשוניים "ריקים".</w:t>
+          <w:u w:val="single"/>
+          <w:rtl/>
+          <w:lang w:val="en-US"/>
+        </w:rPr>
+        <w:t>מצב נוכחי:</w:t>
+      </w:r>
+      <w:r>
+        <w:rPr>
+          <w:rFonts w:hint="cs"/>
+          <w:rtl/>
+          <w:lang w:val="en-US"/>
+        </w:rPr>
+        <w:t xml:space="preserve"> </w:t>
+      </w:r>
+      <w:r>
+        <w:rPr>
+          <w:rFonts w:hint="cs"/>
+          <w:rtl/>
+          <w:lang w:val="en-US"/>
+        </w:rPr>
+        <w:t>ההעתקה של המילים מתחיל</w:t>
+      </w:r>
+      <w:r>
+        <w:rPr>
+          <w:rFonts w:hint="cs"/>
+          <w:rtl/>
+          <w:lang w:val="en-US"/>
+        </w:rPr>
+        <w:t xml:space="preserve">ה </w:t>
+      </w:r>
+      <w:r>
+        <w:rPr>
+          <w:rFonts w:hint="cs"/>
+          <w:rtl/>
+          <w:lang w:val="en-US"/>
+        </w:rPr>
+        <w:t>מאמצע המחרוזת החדשה, ולא בתחילתה.</w:t>
+      </w:r>
+    </w:p>
+    <w:p>
+      <w:pPr>
+        <w:pStyle w:val="ListParagraph"/>
+        <w:numPr>
+          <w:ilvl w:val="1"/>
+          <w:numId w:val="2"/>
+        </w:numPr>
+        <w:bidi/>
+        <w:rPr>
+          <w:lang w:val="en-US"/>
+        </w:rPr>
+      </w:pPr>
+      <w:r>
+        <w:rPr>
+          <w:rFonts w:hint="cs"/>
+          <w:u w:val="single"/>
+          <w:rtl/>
+          <w:lang w:val="en-US"/>
+        </w:rPr>
+        <w:t>תיקון:</w:t>
+      </w:r>
+      <w:r>
+        <w:rPr>
+          <w:rFonts w:hint="cs"/>
+          <w:b/>
+          <w:bCs/>
+          <w:rtl/>
+          <w:lang w:val="en-US"/>
+        </w:rPr>
+        <w:t xml:space="preserve"> </w:t>
+      </w:r>
+      <w:r>
+        <w:rPr>
+          <w:rFonts w:hint="cs"/>
+          <w:rtl/>
+          <w:lang w:val="en-US"/>
+        </w:rPr>
+        <w:t>צריך להחליף בין השורות בתוך לולאת ה-</w:t>
+      </w:r>
+      <w:r>
+        <w:rPr>
+          <w:lang w:val="en-US"/>
+        </w:rPr>
+        <w:t>for</w:t>
+      </w:r>
+      <w:r>
+        <w:rPr>
+          <w:rFonts w:hint="cs"/>
+          <w:rtl/>
+          <w:lang w:val="en-US"/>
+        </w:rPr>
+        <w:t xml:space="preserve"> (שורות 12 ו-13), כדי שקודם </w:t>
+      </w:r>
+      <w:r>
+        <w:rPr>
+          <w:rFonts w:hint="cs"/>
+          <w:rtl/>
+          <w:lang w:val="en-US"/>
+        </w:rPr>
+        <w:t>נעתיק</w:t>
+      </w:r>
+      <w:r>
+        <w:rPr>
+          <w:rFonts w:hint="cs"/>
+          <w:rtl/>
+          <w:lang w:val="en-US"/>
+        </w:rPr>
+        <w:t xml:space="preserve"> את המחרוזת </w:t>
+      </w:r>
+      <w:r>
+        <w:rPr>
+          <w:rFonts w:hint="cs"/>
+          <w:rtl/>
+          <w:lang w:val="en-US"/>
+        </w:rPr>
+        <w:t xml:space="preserve">בפעם הראשונה </w:t>
+      </w:r>
+      <w:r>
+        <w:rPr>
+          <w:rFonts w:hint="cs"/>
+          <w:rtl/>
+          <w:lang w:val="en-US"/>
+        </w:rPr>
+        <w:t>ורק אז נזיז את ה</w:t>
+      </w:r>
+      <w:r>
+        <w:rPr>
+          <w:lang w:val="en-US"/>
+        </w:rPr>
+        <w:t>pointer</w:t>
+      </w:r>
+      <w:r>
+        <w:rPr>
+          <w:rFonts w:hint="cs"/>
+          <w:rtl/>
+          <w:lang w:val="en-US"/>
+        </w:rPr>
+        <w:t xml:space="preserve"> למיקום של </w:t>
+      </w:r>
+      <w:r>
+        <w:rPr>
+          <w:rFonts w:hint="cs"/>
+          <w:rtl/>
+          <w:lang w:val="en-US"/>
+        </w:rPr>
+        <w:t xml:space="preserve">תחילת </w:t>
+      </w:r>
+      <w:r>
+        <w:rPr>
+          <w:rFonts w:hint="cs"/>
+          <w:rtl/>
+          <w:lang w:val="en-US"/>
+        </w:rPr>
+        <w:t>העותק הבא של המחרוזת.</w:t>
       </w:r>
     </w:p>
     <w:p>
@@ -1015,6 +1696,70 @@
         </w:rPr>
         <w:t xml:space="preserve">15: </w:t>
       </w:r>
+    </w:p>
+    <w:p>
+      <w:pPr>
+        <w:pStyle w:val="ListParagraph"/>
+        <w:numPr>
+          <w:ilvl w:val="1"/>
+          <w:numId w:val="2"/>
+        </w:numPr>
+        <w:bidi/>
+        <w:rPr>
+          <w:lang w:val="en-US"/>
+        </w:rPr>
+      </w:pPr>
+      <w:r>
+        <w:rPr>
+          <w:rFonts w:hint="cs"/>
+          <w:u w:val="single"/>
+          <w:rtl/>
+          <w:lang w:val="en-US"/>
+        </w:rPr>
+        <w:t>מצב נוכחי:</w:t>
+      </w:r>
+      <w:r>
+        <w:rPr>
+          <w:rFonts w:hint="cs"/>
+          <w:rtl/>
+          <w:lang w:val="en-US"/>
+        </w:rPr>
+        <w:t xml:space="preserve"> </w:t>
+      </w:r>
+      <w:r>
+        <w:rPr>
+          <w:rFonts w:hint="cs"/>
+          <w:rtl/>
+          <w:lang w:val="en-US"/>
+        </w:rPr>
+        <w:t>הפוינטר שמוחזר מהפונקציה פונה לסוף המחרוזת.</w:t>
+      </w:r>
+    </w:p>
+    <w:p>
+      <w:pPr>
+        <w:pStyle w:val="ListParagraph"/>
+        <w:numPr>
+          <w:ilvl w:val="1"/>
+          <w:numId w:val="2"/>
+        </w:numPr>
+        <w:bidi/>
+        <w:rPr>
+          <w:b/>
+          <w:bCs/>
+          <w:sz w:val="24"/>
+          <w:szCs w:val="24"/>
+          <w:lang w:val="en-US"/>
+        </w:rPr>
+      </w:pPr>
+      <w:r>
+        <w:rPr>
+          <w:rFonts w:hint="cs"/>
+          <w:u w:val="single"/>
+          <w:rtl/>
+          <w:lang w:val="en-US"/>
+        </w:rPr>
+        <w:t xml:space="preserve">תיקון: </w:t>
+      </w:r>
       <w:r>
         <w:rPr>
           <w:rFonts w:hint="cs"/>
@@ -1029,8 +1774,167 @@
           <w:rtl/>
           <w:lang w:val="en-US"/>
         </w:rPr>
-        <w:t>וינטר לתחילת המחרוזית, אך במצב הנוכחי הוא מוחזר לסוף המחרוזת!</w:t>
-      </w:r>
+        <w:t xml:space="preserve">וינטר </w:t>
+      </w:r>
+      <w:r>
+        <w:rPr>
+          <w:rFonts w:hint="cs"/>
+          <w:rtl/>
+          <w:lang w:val="en-US"/>
+        </w:rPr>
+        <w:t>כאשר הוא פונה ל</w:t>
+      </w:r>
+      <w:r>
+        <w:rPr>
+          <w:rFonts w:hint="cs"/>
+          <w:rtl/>
+          <w:lang w:val="en-US"/>
+        </w:rPr>
+        <w:t>תחילת המחרוזית</w:t>
+      </w:r>
+      <w:r>
+        <w:rPr>
+          <w:rFonts w:hint="cs"/>
+          <w:rtl/>
+          <w:lang w:val="en-US"/>
+        </w:rPr>
+        <w:t>. נעשה זאת על ידי יצירת עותק חדש של הפוינטר</w:t>
+      </w:r>
+      <w:r>
+        <w:rPr>
+          <w:rFonts w:hint="cs"/>
+          <w:rtl/>
+          <w:lang w:val="en-US"/>
+        </w:rPr>
+        <w:t xml:space="preserve"> למחרזות</w:t>
+      </w:r>
+      <w:r>
+        <w:rPr>
+          <w:rFonts w:hint="cs"/>
+          <w:rtl/>
+          <w:lang w:val="en-US"/>
+        </w:rPr>
+        <w:t xml:space="preserve"> והזזתו </w:t>
+      </w:r>
+      <w:r>
+        <w:rPr>
+          <w:rFonts w:hint="cs"/>
+          <w:rtl/>
+          <w:lang w:val="en-US"/>
+        </w:rPr>
+        <w:t>בעת העתקת המילים, בעת שהפוינטר המקורי פונה עדיין לתחילת המחרוזת</w:t>
+      </w:r>
+      <w:r>
+        <w:rPr>
+          <w:rFonts w:hint="cs"/>
+          <w:rtl/>
+          <w:lang w:val="en-US"/>
+        </w:rPr>
+        <w:t>, והוא הערך שיוחזר מהפונקציה.</w:t>
+      </w:r>
+    </w:p>
+    <w:p>
+      <w:pPr>
+        <w:rPr>
+          <w:b/>
+          <w:bCs/>
+          <w:sz w:val="24"/>
+          <w:szCs w:val="24"/>
+          <w:rtl/>
+          <w:lang w:val="en-US"/>
+        </w:rPr>
+      </w:pPr>
+      <w:r>
+        <w:rPr>
+          <w:b/>
+          <w:bCs/>
+          <w:sz w:val="24"/>
+          <w:szCs w:val="24"/>
+          <w:rtl/>
+          <w:lang w:val="en-US"/>
+        </w:rPr>
+        <w:br w:type="page"/>
+      </w:r>
+    </w:p>
+    <w:p>
+      <w:pPr>
+        <w:bidi/>
+        <w:rPr>
+          <w:b/>
+          <w:bCs/>
+          <w:sz w:val="24"/>
+          <w:szCs w:val="24"/>
+          <w:lang w:val="en-US"/>
+        </w:rPr>
+      </w:pPr>
+      <w:r>
+        <w:rPr>
+          <w:rFonts w:hint="cs"/>
+          <w:b/>
+          <w:bCs/>
+          <w:sz w:val="24"/>
+          <w:szCs w:val="24"/>
+          <w:rtl/>
+          <w:lang w:val="en-US"/>
+        </w:rPr>
+        <w:lastRenderedPageBreak/>
+        <w:t xml:space="preserve">חלק </w:t>
+      </w:r>
+      <w:r>
+        <w:rPr>
+          <w:rFonts w:hint="cs"/>
+          <w:b/>
+          <w:bCs/>
+          <w:sz w:val="24"/>
+          <w:szCs w:val="24"/>
+          <w:rtl/>
+          <w:lang w:val="en-US"/>
+        </w:rPr>
+        <w:t>ב</w:t>
+      </w:r>
+      <w:r>
+        <w:rPr>
+          <w:rFonts w:hint="cs"/>
+          <w:b/>
+          <w:bCs/>
+          <w:sz w:val="24"/>
+          <w:szCs w:val="24"/>
+          <w:rtl/>
+          <w:lang w:val="en-US"/>
+        </w:rPr>
+        <w:t xml:space="preserve">' </w:t>
+      </w:r>
+      <w:r>
+        <w:rPr>
+          <w:b/>
+          <w:bCs/>
+          <w:sz w:val="24"/>
+          <w:szCs w:val="24"/>
+          <w:rtl/>
+          <w:lang w:val="en-US"/>
+        </w:rPr>
+        <w:t>–</w:t>
+      </w:r>
+      <w:r>
+        <w:rPr>
+          <w:rFonts w:hint="cs"/>
+          <w:b/>
+          <w:bCs/>
+          <w:sz w:val="24"/>
+          <w:szCs w:val="24"/>
+          <w:rtl/>
+          <w:lang w:val="en-US"/>
+        </w:rPr>
+        <w:t xml:space="preserve"> </w:t>
+      </w:r>
+    </w:p>
+    <w:p>
+      <w:pPr>
+        <w:bidi/>
+        <w:rPr>
+          <w:lang w:val="en-US"/>
+        </w:rPr>
+      </w:pPr>
     </w:p>
     <w:p>
       <w:pPr>
@@ -1108,21 +2012,25 @@
                               <w:rPr>
                                 <w:color w:val="6A8759"/>
                               </w:rPr>
-                              <w:t>&lt;</w:t>
-                            </w:r>
-                            <w:proofErr w:type="spellStart"/>
+                              <w:t>&lt;stdlib.h&gt;</w:t>
+                            </w:r>
                             <w:r>
                               <w:rPr>
                                 <w:color w:val="6A8759"/>
                               </w:rPr>
-                              <w:t>stdlib.h</w:t>
-                            </w:r>
-                            <w:proofErr w:type="spellEnd"/>
+                              <w:br/>
+                            </w:r>
+                            <w:r>
+                              <w:rPr>
+                                <w:color w:val="BBB529"/>
+                              </w:rPr>
+                              <w:t xml:space="preserve">#include </w:t>
+                            </w:r>
                             <w:r>
                               <w:rPr>
                                 <w:color w:val="6A8759"/>
                               </w:rPr>
-                              <w:t>&gt;</w:t>
+                              <w:t>&lt;string.h&gt;</w:t>
                             </w:r>
                             <w:r>
                               <w:rPr>
@@ -1140,68 +2048,22 @@
                               <w:rPr>
                                 <w:color w:val="6A8759"/>
                               </w:rPr>
-                              <w:t>&lt;</w:t>
-                            </w:r>
-                            <w:proofErr w:type="spellStart"/>
+                              <w:t>&lt;assert.h&gt;</w:t>
+                            </w:r>
                             <w:r>
                               <w:rPr>
                                 <w:color w:val="6A8759"/>
                               </w:rPr>
-                              <w:t>string.h</w:t>
-                            </w:r>
-                            <w:proofErr w:type="spellEnd"/>
+                              <w:br/>
+                            </w:r>
                             <w:r>
                               <w:rPr>
                                 <w:color w:val="6A8759"/>
                               </w:rPr>
-                              <w:t>&gt;</w:t>
-                            </w:r>
-                            <w:r>
-                              <w:rPr>
-                                <w:color w:val="6A8759"/>
-                              </w:rPr>
                               <w:br/>
                             </w:r>
                             <w:r>
                               <w:rPr>
-                                <w:color w:val="BBB529"/>
-                              </w:rPr>
-                              <w:t xml:space="preserve">#include </w:t>
-                            </w:r>
-                            <w:r>
-                              <w:rPr>
-                                <w:color w:val="6A8759"/>
-                              </w:rPr>
-                              <w:t>&lt;</w:t>
-                            </w:r>
-                            <w:proofErr w:type="spellStart"/>
-                            <w:r>
-                              <w:rPr>
-                                <w:color w:val="6A8759"/>
-                              </w:rPr>
-                              <w:t>assert.h</w:t>
-                            </w:r>
-                            <w:proofErr w:type="spellEnd"/>
-                            <w:r>
-                              <w:rPr>
-                                <w:color w:val="6A8759"/>
-                              </w:rPr>
-                              <w:t>&gt;</w:t>
-                            </w:r>
-                            <w:r>
-                              <w:rPr>
-                                <w:color w:val="6A8759"/>
-                              </w:rPr>
-                              <w:br/>
-                            </w:r>
-                            <w:r>
-                              <w:rPr>
-                                <w:color w:val="6A8759"/>
-                              </w:rPr>
-                              <w:br/>
-                            </w:r>
-                            <w:r>
-                              <w:rPr>
                                 <w:color w:val="CC7832"/>
                               </w:rPr>
                               <w:t>char</w:t>
@@ -1212,14 +2074,12 @@
                               </w:rPr>
                               <w:t xml:space="preserve">* </w:t>
                             </w:r>
-                            <w:proofErr w:type="spellStart"/>
                             <w:r>
                               <w:rPr>
                                 <w:color w:val="FFC66D"/>
                               </w:rPr>
                               <w:t>stringDuplicator</w:t>
                             </w:r>
-                            <w:proofErr w:type="spellEnd"/>
                             <w:r>
                               <w:rPr>
                                 <w:color w:val="A9B7C6"/>
@@ -1301,33 +2161,11 @@
                               <w:br/>
                               <w:t xml:space="preserve">    int </w:t>
                             </w:r>
-                            <w:proofErr w:type="spellStart"/>
                             <w:r>
                               <w:rPr>
                                 <w:color w:val="A9B7C6"/>
                               </w:rPr>
-                              <w:t>len</w:t>
-                            </w:r>
-                            <w:proofErr w:type="spellEnd"/>
-                            <w:r>
-                              <w:rPr>
-                                <w:color w:val="A9B7C6"/>
-                              </w:rPr>
-                              <w:t xml:space="preserve"> = </w:t>
-                            </w:r>
-                            <w:proofErr w:type="spellStart"/>
-                            <w:r>
-                              <w:rPr>
-                                <w:color w:val="A9B7C6"/>
-                              </w:rPr>
-                              <w:t>strlen</w:t>
-                            </w:r>
-                            <w:proofErr w:type="spellEnd"/>
-                            <w:r>
-                              <w:rPr>
-                                <w:color w:val="A9B7C6"/>
-                              </w:rPr>
-                              <w:t>(s)</w:t>
+                              <w:t>len = strlen(s)</w:t>
                             </w:r>
                             <w:r>
                               <w:rPr>
@@ -1346,21 +2184,7 @@
                               <w:rPr>
                                 <w:color w:val="A9B7C6"/>
                               </w:rPr>
-                              <w:t>* out = malloc(</w:t>
-                            </w:r>
-                            <w:proofErr w:type="spellStart"/>
-                            <w:r>
-                              <w:rPr>
-                                <w:color w:val="A9B7C6"/>
-                              </w:rPr>
-                              <w:t>len</w:t>
-                            </w:r>
-                            <w:proofErr w:type="spellEnd"/>
-                            <w:r>
-                              <w:rPr>
-                                <w:color w:val="A9B7C6"/>
-                              </w:rPr>
-                              <w:t>*times)</w:t>
+                              <w:t>* out = malloc(len*times)</w:t>
                             </w:r>
                             <w:r>
                               <w:rPr>
@@ -1463,25 +2287,29 @@
                               </w:rPr>
                               <w:t xml:space="preserve">int </w:t>
                             </w:r>
-                            <w:proofErr w:type="spellStart"/>
                             <w:r>
                               <w:rPr>
                                 <w:color w:val="A9B7C6"/>
                               </w:rPr>
-                              <w:t>i</w:t>
-                            </w:r>
-                            <w:proofErr w:type="spellEnd"/>
+                              <w:t>i=</w:t>
+                            </w:r>
+                            <w:r>
+                              <w:rPr>
+                                <w:color w:val="6897BB"/>
+                              </w:rPr>
+                              <w:t>0</w:t>
+                            </w:r>
+                            <w:r>
+                              <w:rPr>
+                                <w:color w:val="CC7832"/>
+                              </w:rPr>
+                              <w:t xml:space="preserve">; </w:t>
+                            </w:r>
                             <w:r>
                               <w:rPr>
                                 <w:color w:val="A9B7C6"/>
                               </w:rPr>
-                              <w:t>=</w:t>
-                            </w:r>
-                            <w:r>
-                              <w:rPr>
-                                <w:color w:val="6897BB"/>
-                              </w:rPr>
-                              <w:t>0</w:t>
+                              <w:t>i&lt;times</w:t>
                             </w:r>
                             <w:r>
                               <w:rPr>
@@ -1489,114 +2317,50 @@
                               </w:rPr>
                               <w:t xml:space="preserve">; </w:t>
                             </w:r>
-                            <w:proofErr w:type="spellStart"/>
                             <w:r>
                               <w:rPr>
                                 <w:color w:val="A9B7C6"/>
                               </w:rPr>
-                              <w:t>i</w:t>
-                            </w:r>
-                            <w:proofErr w:type="spellEnd"/>
+                              <w:t>i++) {</w:t>
+                            </w:r>
                             <w:r>
                               <w:rPr>
                                 <w:color w:val="A9B7C6"/>
                               </w:rPr>
-                              <w:t>&lt;times</w:t>
+                              <w:br/>
+                              <w:t xml:space="preserve">        strcpy(current</w:t>
                             </w:r>
                             <w:r>
                               <w:rPr>
                                 <w:color w:val="CC7832"/>
                               </w:rPr>
-                              <w:t xml:space="preserve">; </w:t>
-                            </w:r>
-                            <w:proofErr w:type="spellStart"/>
+                              <w:t>,</w:t>
+                            </w:r>
                             <w:r>
                               <w:rPr>
                                 <w:color w:val="A9B7C6"/>
                               </w:rPr>
-                              <w:t>i</w:t>
-                            </w:r>
-                            <w:proofErr w:type="spellEnd"/>
-                            <w:r>
-                              <w:rPr>
-                                <w:color w:val="A9B7C6"/>
-                              </w:rPr>
-                              <w:t>++) {</w:t>
-                            </w:r>
-                            <w:r>
-                              <w:rPr>
-                                <w:color w:val="A9B7C6"/>
+                              <w:t>s)</w:t>
+                            </w:r>
+                            <w:r>
+                              <w:rPr>
+                                <w:color w:val="CC7832"/>
+                              </w:rPr>
+                              <w:t>;</w:t>
+                            </w:r>
+                            <w:r>
+                              <w:rPr>
+                                <w:color w:val="CC7832"/>
                               </w:rPr>
                               <w:br/>
                               <w:t xml:space="preserve">        </w:t>
                             </w:r>
-                            <w:proofErr w:type="spellStart"/>
                             <w:r>
                               <w:rPr>
                                 <w:color w:val="A9B7C6"/>
                               </w:rPr>
-                              <w:t>strcpy</w:t>
-                            </w:r>
-                            <w:proofErr w:type="spellEnd"/>
-                            <w:r>
-                              <w:rPr>
-                                <w:color w:val="A9B7C6"/>
-                              </w:rPr>
-                              <w:t>(</w:t>
-                            </w:r>
-                            <w:proofErr w:type="spellStart"/>
-                            <w:r>
-                              <w:rPr>
-                                <w:color w:val="A9B7C6"/>
-                              </w:rPr>
-                              <w:t>current</w:t>
-                            </w:r>
-                            <w:r>
-                              <w:rPr>
-                                <w:color w:val="CC7832"/>
-                              </w:rPr>
-                              <w:t>,</w:t>
-                            </w:r>
-                            <w:r>
-                              <w:rPr>
-                                <w:color w:val="A9B7C6"/>
-                              </w:rPr>
-                              <w:t>s</w:t>
-                            </w:r>
-                            <w:proofErr w:type="spellEnd"/>
-                            <w:r>
-                              <w:rPr>
-                                <w:color w:val="A9B7C6"/>
-                              </w:rPr>
-                              <w:t>)</w:t>
-                            </w:r>
-                            <w:r>
-                              <w:rPr>
-                                <w:color w:val="CC7832"/>
-                              </w:rPr>
-                              <w:t>;</w:t>
-                            </w:r>
-                            <w:r>
-                              <w:rPr>
-                                <w:color w:val="CC7832"/>
-                              </w:rPr>
-                              <w:br/>
-                              <w:t xml:space="preserve">        </w:t>
-                            </w:r>
-                            <w:r>
-                              <w:rPr>
-                                <w:color w:val="A9B7C6"/>
-                              </w:rPr>
-                              <w:t xml:space="preserve">current = current + </w:t>
-                            </w:r>
-                            <w:proofErr w:type="spellStart"/>
-                            <w:r>
-                              <w:rPr>
-                                <w:color w:val="A9B7C6"/>
-                              </w:rPr>
-                              <w:t>len</w:t>
-                            </w:r>
-                            <w:proofErr w:type="spellEnd"/>
+                              <w:t>current = current + len</w:t>
+                            </w:r>
                             <w:r>
                               <w:rPr>
                                 <w:color w:val="CC7832"/>
@@ -1654,13 +2418,7 @@
                               <w:t>}</w:t>
                             </w:r>
                           </w:p>
-                          <w:p>
-                            <w:pPr>
-                              <w:rPr>
-                                <w:lang w:val="en-IL"/>
-                              </w:rPr>
-                            </w:pPr>
-                          </w:p>
+                          <w:p/>
                         </w:txbxContent>
                       </wps:txbx>
                       <wps:bodyPr rot="0" vert="horz" wrap="square" lIns="91440" tIns="45720" rIns="91440" bIns="45720" anchor="t" anchorCtr="0">
@@ -2270,7 +3028,6 @@
     <w:p>
       <w:pPr>
         <w:rPr>
-          <w:rFonts w:hint="cs"/>
           <w:rtl/>
           <w:lang w:val="en-US"/>
         </w:rPr>
@@ -2288,7 +3045,6 @@
     <w:p>
       <w:pPr>
         <w:rPr>
-          <w:rFonts w:hint="cs"/>
           <w:rtl/>
           <w:lang w:val="en-US"/>
         </w:rPr>
@@ -2404,7 +3160,7 @@
         <w:ind w:left="720" w:hanging="360"/>
       </w:pPr>
     </w:lvl>
-    <w:lvl w:ilvl="1" w:tplc="20000019" w:tentative="1">
+    <w:lvl w:ilvl="1" w:tplc="20000019">
       <w:start w:val="1"/>
       <w:numFmt w:val="lowerLetter"/>
       <w:lvlText w:val="%2."/>
@@ -3086,7 +3842,7 @@
       <w:rFonts w:ascii="Courier New" w:eastAsia="Times New Roman" w:hAnsi="Courier New" w:cs="Courier New"/>
       <w:sz w:val="20"/>
       <w:szCs w:val="20"/>
-      <w:lang w:val="en-IL" w:eastAsia="en-IL"/>
+      <w:lang w:eastAsia="en-IL"/>
     </w:rPr>
   </w:style>
   <w:style w:type="character" w:customStyle="1" w:styleId="HTMLPreformattedChar">

</xml_diff>